<commit_message>
18 Mar 23 Rev/Improve Previous White Paper
</commit_message>
<xml_diff>
--- a/White-Paper.docx
+++ b/White-Paper.docx
@@ -1,6 +1,6 @@
 
 <file path=word/document.xml><?xml version="1.0" encoding="utf-8"?>
-<w:document xmlns:wpc="http://schemas.microsoft.com/office/word/2010/wordprocessingCanvas" xmlns:cx="http://schemas.microsoft.com/office/drawing/2014/chartex" xmlns:cx1="http://schemas.microsoft.com/office/drawing/2015/9/8/chartex" xmlns:cx2="http://schemas.microsoft.com/office/drawing/2015/10/21/chartex" xmlns:cx3="http://schemas.microsoft.com/office/drawing/2016/5/9/chartex" xmlns:cx4="http://schemas.microsoft.com/office/drawing/2016/5/10/chartex" xmlns:cx5="http://schemas.microsoft.com/office/drawing/2016/5/11/chartex" xmlns:cx6="http://schemas.microsoft.com/office/drawing/2016/5/12/chartex" xmlns:cx7="http://schemas.microsoft.com/office/drawing/2016/5/13/chartex" xmlns:cx8="http://schemas.microsoft.com/office/drawing/2016/5/14/chartex" xmlns:mc="http://schemas.openxmlformats.org/markup-compatibility/2006" xmlns:aink="http://schemas.microsoft.com/office/drawing/2016/ink" xmlns:am3d="http://schemas.microsoft.com/office/drawing/2017/model3d" xmlns:o="urn:schemas-microsoft-com:office:office" xmlns:oel="http://schemas.microsoft.com/office/2019/extlst" xmlns:r="http://schemas.openxmlformats.org/officeDocument/2006/relationships" xmlns:m="http://schemas.openxmlformats.org/officeDocument/2006/math" xmlns:v="urn:schemas-microsoft-com:vml" xmlns:wp14="http://schemas.microsoft.com/office/word/2010/wordprocessingDrawing" xmlns:wp="http://schemas.openxmlformats.org/drawingml/2006/wordprocessingDrawing" xmlns:w10="urn:schemas-microsoft-com:office:word" xmlns:w="http://schemas.openxmlformats.org/wordprocessingml/2006/main" xmlns:w14="http://schemas.microsoft.com/office/word/2010/wordml" xmlns:w15="http://schemas.microsoft.com/office/word/2012/wordml" xmlns:w16cex="http://schemas.microsoft.com/office/word/2018/wordml/cex" xmlns:w16cid="http://schemas.microsoft.com/office/word/2016/wordml/cid" xmlns:w16="http://schemas.microsoft.com/office/word/2018/wordml" xmlns:w16sdtdh="http://schemas.microsoft.com/office/word/2020/wordml/sdtdatahash" xmlns:w16se="http://schemas.microsoft.com/office/word/2015/wordml/symex" xmlns:wpg="http://schemas.microsoft.com/office/word/2010/wordprocessingGroup" xmlns:wpi="http://schemas.microsoft.com/office/word/2010/wordprocessingInk" xmlns:wne="http://schemas.microsoft.com/office/word/2006/wordml" xmlns:wps="http://schemas.microsoft.com/office/word/2010/wordprocessingShape" mc:Ignorable="w14 w15 w16se w16cid w16 w16cex w16sdtdh wp14">
+<w:document xmlns:wpc="http://schemas.microsoft.com/office/word/2010/wordprocessingCanvas" xmlns:cx="http://schemas.microsoft.com/office/drawing/2014/chartex" xmlns:cx1="http://schemas.microsoft.com/office/drawing/2015/9/8/chartex" xmlns:cx2="http://schemas.microsoft.com/office/drawing/2015/10/21/chartex" xmlns:cx3="http://schemas.microsoft.com/office/drawing/2016/5/9/chartex" xmlns:cx4="http://schemas.microsoft.com/office/drawing/2016/5/10/chartex" xmlns:cx5="http://schemas.microsoft.com/office/drawing/2016/5/11/chartex" xmlns:cx6="http://schemas.microsoft.com/office/drawing/2016/5/12/chartex" xmlns:cx7="http://schemas.microsoft.com/office/drawing/2016/5/13/chartex" xmlns:cx8="http://schemas.microsoft.com/office/drawing/2016/5/14/chartex" xmlns:mc="http://schemas.openxmlformats.org/markup-compatibility/2006" xmlns:aink="http://schemas.microsoft.com/office/drawing/2016/ink" xmlns:am3d="http://schemas.microsoft.com/office/drawing/2017/model3d" xmlns:o="urn:schemas-microsoft-com:office:office" xmlns:oel="http://schemas.microsoft.com/office/2019/extlst" xmlns:r="http://schemas.openxmlformats.org/officeDocument/2006/relationships" xmlns:m="http://schemas.openxmlformats.org/officeDocument/2006/math" xmlns:v="urn:schemas-microsoft-com:vml" xmlns:wp14="http://schemas.microsoft.com/office/word/2010/wordprocessingDrawing" xmlns:wp="http://schemas.openxmlformats.org/drawingml/2006/wordprocessingDrawing" xmlns:w10="urn:schemas-microsoft-com:office:word" xmlns:w="http://schemas.openxmlformats.org/wordprocessingml/2006/main" xmlns:w14="http://schemas.microsoft.com/office/word/2010/wordml" xmlns:w15="http://schemas.microsoft.com/office/word/2012/wordml" xmlns:w16cex="http://schemas.microsoft.com/office/word/2018/wordml/cex" xmlns:w16cid="http://schemas.microsoft.com/office/word/2016/wordml/cid" xmlns:w16="http://schemas.microsoft.com/office/word/2018/wordml" xmlns:w16du="http://schemas.microsoft.com/office/word/2023/wordml/word16du" xmlns:w16sdtdh="http://schemas.microsoft.com/office/word/2020/wordml/sdtdatahash" xmlns:w16se="http://schemas.microsoft.com/office/word/2015/wordml/symex" xmlns:wpg="http://schemas.microsoft.com/office/word/2010/wordprocessingGroup" xmlns:wpi="http://schemas.microsoft.com/office/word/2010/wordprocessingInk" xmlns:wne="http://schemas.microsoft.com/office/word/2006/wordml" xmlns:wps="http://schemas.microsoft.com/office/word/2010/wordprocessingShape" mc:Ignorable="w14 w15 w16se w16cid w16 w16cex w16sdtdh wp14">
   <w:body>
     <w:p>
       <w:pPr>
@@ -202,7 +202,7 @@
           <w:sz w:val="20"/>
           <w:szCs w:val="20"/>
         </w:rPr>
-        <w:t>Blockchain technology is the choice in technological developments that promote peer-to-peer systems and decentralized data. The supply chain process currently uses traditional technology where the data of products is stored in traditional databases. Blockchain technology has the potential to change the process to be more modern due to transparency in every activity to facilitate tracking and visibility of goods in the supply chain and cause easier auditability of records. For example, Carrefour Italia reported that it has implemented a food tracking system with blockchain. The author focuses on building business solutions in the supply chain transparency sector with the Minimum Viable Product target in the form of Txn supply chain processes. The author uses Ethereum and its Smart Contract products to build a business system on the blockchain. The product of this research is a prototype blockchain system that generates Txn in supply chain processes for transparency in ongoing supply chain business activities. The blockchain can record the data and the entity will find it easier to see blockchain transaction data because transaction data is very transparent.</w:t>
+        <w:t>Blockchain technology is the choice in technological developments that promote peer-to-peer systems and decentralized data. The supply chain process currently uses traditional technology, where the data of products is stored in traditional databases. Blockchain technology has the potential to change the process to be more modern due to its transparency in every activity to facilitate tracking and visibility of goods in the supply chain and make records easier to audit. For example, Carrefour Italia reported that it has implemented a food tracking system with blockchain. The author focuses on building business solutions in the supply chain transparency sector with a Minimum Viable Product target in the form of TxN supply chain processes. The author uses Ethereum and its smart contract products to build a business system on the blockchain. The product of this research is a prototype blockchain system that generates TXN in supply chain processes for transparency in ongoing supply chain business activities. The blockchain can record the data, and the entity will find it easier to see blockchain transaction data because transaction data is very transparent.</w:t>
       </w:r>
     </w:p>
     <w:p>
@@ -285,39 +285,7 @@
           <w:sz w:val="20"/>
           <w:szCs w:val="20"/>
         </w:rPr>
-        <w:t>Blockchain technology is widely recognized as an innovative option for developing technologies that facilitate peer-to-peer distributed information systems for corporate data. In its current development, the blockchain can update decentralized currency systems such as Bitcoin, Ethereum smart contracts, the Binance smart chain, and other resources that can be managed online.</w:t>
-      </w:r>
-      <w:r>
-        <w:rPr>
-          <w:rFonts w:ascii="Times New Roman" w:hAnsi="Times New Roman" w:cs="Times New Roman"/>
-          <w:sz w:val="20"/>
-          <w:szCs w:val="20"/>
-        </w:rPr>
-        <w:t xml:space="preserve"> </w:t>
-      </w:r>
-      <w:r>
-        <w:rPr>
-          <w:rFonts w:ascii="Times New Roman" w:hAnsi="Times New Roman" w:cs="Times New Roman"/>
-          <w:sz w:val="20"/>
-          <w:szCs w:val="20"/>
-        </w:rPr>
-        <w:t>Blockchain technology allows organizations to exchange data and complete transactions in minutes without the need for intervention or verification by third parties, such as banks, when processing customer transactions.</w:t>
-      </w:r>
-      <w:r>
-        <w:rPr>
-          <w:rFonts w:ascii="Times New Roman" w:hAnsi="Times New Roman" w:cs="Times New Roman"/>
-          <w:sz w:val="20"/>
-          <w:szCs w:val="20"/>
-        </w:rPr>
-        <w:t xml:space="preserve"> </w:t>
-      </w:r>
-      <w:r>
-        <w:rPr>
-          <w:rFonts w:ascii="Times New Roman" w:hAnsi="Times New Roman" w:cs="Times New Roman"/>
-          <w:sz w:val="20"/>
-          <w:szCs w:val="20"/>
-        </w:rPr>
-        <w:t>Blockchain technology also ensures the security of distributed information exchange. This may have a significant impact on the management of the organization. It can also change the way companies in the supply chain build relationships and share products and information.</w:t>
+        <w:t>Blockchain technology is widely recognized as an innovative option for developing peer-to-peer distributed information systems for corporate data. Currently, the blockchain is being used for decentralized currency systems such as Bitcoin, Ethereum smart contracts, the Binance smart chain, and other online resources. It enables organizations to exchange data and complete transactions in minutes without intervention or verification by third parties, such as banks, when processing customer transactions. The blockchain technology also ensures secure distributed information exchanges, which can have a significant impact on organizational management. Additionally, it has the potential to transform the way companies in the supply chain build relationships and share products and information.</w:t>
       </w:r>
     </w:p>
     <w:p>
@@ -337,23 +305,25 @@
           <w:sz w:val="20"/>
           <w:szCs w:val="20"/>
         </w:rPr>
-        <w:t>Today, agribusiness supply chains are highly structured, global, and interconnected. information and documentation of agribusiness products on safety, sustainability, procurement, and other features. Information is often recorded and stored on paper or in private databases and can only be viewed by trusted third parties. In this situation, accessing data becomes expensive, time-consuming, and requires action, distortion, and error that threatens the loss of business processes, especially in the financial field.</w:t>
-      </w:r>
-      <w:r>
-        <w:rPr>
-          <w:rFonts w:ascii="Times New Roman" w:hAnsi="Times New Roman" w:cs="Times New Roman"/>
-          <w:sz w:val="20"/>
-          <w:szCs w:val="20"/>
-        </w:rPr>
-        <w:t xml:space="preserve">  </w:t>
-      </w:r>
-      <w:r>
-        <w:rPr>
-          <w:rFonts w:ascii="Times New Roman" w:hAnsi="Times New Roman" w:cs="Times New Roman"/>
-          <w:sz w:val="20"/>
-          <w:szCs w:val="20"/>
-        </w:rPr>
-        <w:t>Although the trend of the digital economy continues, agricultural products are still included in one of the fewest digital industries. In this situation, blockchain technology can affect this situation in a different way in one of the fewest digital industries. The food sector can benefit from decentralized digital smart contracts that operate independently and automatically to process transactions and automation between participants in the supply chain.</w:t>
+        <w:t xml:space="preserve">Currently, agribusiness supply chains are highly structured, global, and interconnected. Information and documentation regarding agribusiness products, including safety, sustainability, procurement, and other features, are often </w:t>
+      </w:r>
+      <w:proofErr w:type="gramStart"/>
+      <w:r>
+        <w:rPr>
+          <w:rFonts w:ascii="Times New Roman" w:hAnsi="Times New Roman" w:cs="Times New Roman"/>
+          <w:sz w:val="20"/>
+          <w:szCs w:val="20"/>
+        </w:rPr>
+        <w:t>recorded</w:t>
+      </w:r>
+      <w:proofErr w:type="gramEnd"/>
+      <w:r>
+        <w:rPr>
+          <w:rFonts w:ascii="Times New Roman" w:hAnsi="Times New Roman" w:cs="Times New Roman"/>
+          <w:sz w:val="20"/>
+          <w:szCs w:val="20"/>
+        </w:rPr>
+        <w:t xml:space="preserve"> and stored on paper or in private databases that can only be viewed by trusted third parties. In this situation, accessing data becomes expensive, time-consuming, and prone to errors that threaten business processes, especially in the financial field.</w:t>
       </w:r>
     </w:p>
     <w:p>
@@ -373,8 +343,28 @@
           <w:sz w:val="20"/>
           <w:szCs w:val="20"/>
         </w:rPr>
+        <w:t>Although the trend of the digital economy continues, agricultural products are still included in one of the least digital industries. However, blockchain technology can change this situation by providing decentralized digital smart contracts that operate independently and automatically to process transactions and automate communication between participants in the supply chain. The food sector can benefit greatly from this technology, which can improve transparency and efficiency in the supply chain.</w:t>
+      </w:r>
+    </w:p>
+    <w:p>
+      <w:pPr>
+        <w:spacing w:after="0" w:line="240" w:lineRule="auto"/>
+        <w:ind w:firstLine="340"/>
+        <w:jc w:val="both"/>
+        <w:rPr>
+          <w:rFonts w:ascii="Times New Roman" w:hAnsi="Times New Roman" w:cs="Times New Roman"/>
+          <w:sz w:val="20"/>
+          <w:szCs w:val="20"/>
+        </w:rPr>
+      </w:pPr>
+      <w:r>
+        <w:rPr>
+          <w:rFonts w:ascii="Times New Roman" w:hAnsi="Times New Roman" w:cs="Times New Roman"/>
+          <w:sz w:val="20"/>
+          <w:szCs w:val="20"/>
+        </w:rPr>
         <w:lastRenderedPageBreak/>
-        <w:t>The purpose of this study is to model the blockchain system that builds Txn in the supply chain process to ensure that ongoing business activities in the supply chain are transparent. Research limitations are as follows A Minimum Viable Product in the form of Txn occurs between supply chains using the Ethereum network and a smart contract that resides on the Ethereum network.</w:t>
+        <w:t>The aim of this study is to create a blockchain system that generates Txn in the supply chain process to ensure transparency in ongoing supply chain business activities. However, there are limitations to this research. The Minimum Viable Product in the form of Txn occurs only between supply chains that use the Ethereum network, and the smart contract must reside on the Ethereum network.</w:t>
       </w:r>
     </w:p>
     <w:p>
@@ -447,7 +437,7 @@
           <w:sz w:val="20"/>
           <w:szCs w:val="20"/>
         </w:rPr>
-        <w:t>The core idea behind the Ethereum architecture is how users perform smart contract functions built to support the business needs of the blockchain. Written with smart contracts, this architecture shows how interconnected technologies allow the Ethereum ecosystem to work to create blockchain-based blocks containing transaction data from users. A mining node is a mining machine that monitors transactions carried out on the Ethereum blockchain network, and each block contains information.</w:t>
+        <w:t>The core idea behind the Ethereum architecture is how users can perform smart contract functions that are built to support the business needs of the blockchain. This architecture is written with smart contracts and shows how interconnected technologies allow the Ethereum ecosystem to work in creating blockchain-based blocks that contain transaction data from users. A mining node is a machine that monitors transactions carried out on the Ethereum blockchain network, and each block contains information.</w:t>
       </w:r>
     </w:p>
     <w:p>
@@ -592,7 +582,7 @@
           <w:sz w:val="20"/>
           <w:szCs w:val="20"/>
         </w:rPr>
-        <w:t>We can use the GCP service to create an online CMS site. The name of the service is Django Packaged by Bitnami in Deployment Manager, which has been directly integrated with the Compute Engine and VPC to facilitate work.</w:t>
+        <w:t>We can utilize the GCP service called Django Packaged by Bitnami in Deployment Manager to create an online CMS site. This service is directly integrated with Compute Engine and VPC, which makes the process more efficient.</w:t>
       </w:r>
     </w:p>
     <w:p>
@@ -623,6 +613,7 @@
           <w:sz w:val="20"/>
           <w:szCs w:val="20"/>
         </w:rPr>
+        <w:lastRenderedPageBreak/>
         <w:drawing>
           <wp:inline distT="0" distB="0" distL="0" distR="0" wp14:anchorId="6FD47992" wp14:editId="1E01B2A6">
             <wp:extent cx="4381838" cy="2247900"/>
@@ -668,6 +659,17 @@
     </w:p>
     <w:p>
       <w:pPr>
+        <w:spacing w:after="0" w:line="240" w:lineRule="auto"/>
+        <w:jc w:val="center"/>
+        <w:rPr>
+          <w:rFonts w:ascii="Times New Roman" w:hAnsi="Times New Roman" w:cs="Times New Roman"/>
+          <w:sz w:val="20"/>
+          <w:szCs w:val="20"/>
+        </w:rPr>
+      </w:pPr>
+    </w:p>
+    <w:p>
+      <w:pPr>
         <w:pStyle w:val="ListParagraph"/>
         <w:numPr>
           <w:ilvl w:val="0"/>
@@ -692,7 +694,6 @@
           <w:sz w:val="24"/>
           <w:szCs w:val="24"/>
         </w:rPr>
-        <w:lastRenderedPageBreak/>
         <w:t>Smart Contract Modification</w:t>
       </w:r>
     </w:p>
@@ -725,23 +726,67 @@
           <w:sz w:val="20"/>
           <w:szCs w:val="20"/>
         </w:rPr>
-        <w:t>The user needs to install the MetaMask application and create an Ethereum account to get the Ethereum address that the user will use. It will cost money to create a smart contract deployed on the Ethereum network. So, first, users must have Ethereum (ETH) by participating in an airdrop or purchasing it from an exchange. Once you own Ethereum (ETH), you can then open the Remix Ethereum IDE using Ethereum’s dedicated development environment at the following link (remix.ethereum.org). Users can create and edit smart contracts to use according to business needs.</w:t>
-      </w:r>
-      <w:r>
-        <w:rPr>
-          <w:rFonts w:ascii="Times New Roman" w:hAnsi="Times New Roman" w:cs="Times New Roman"/>
-          <w:sz w:val="20"/>
-          <w:szCs w:val="20"/>
-        </w:rPr>
-        <w:t xml:space="preserve"> </w:t>
-      </w:r>
-      <w:r>
-        <w:rPr>
-          <w:rFonts w:ascii="Times New Roman" w:hAnsi="Times New Roman" w:cs="Times New Roman"/>
-          <w:sz w:val="20"/>
-          <w:szCs w:val="20"/>
-        </w:rPr>
-        <w:t>For example, you can visit this link to learn about smart contracts (https://github.com/hanggaa/Example/blob/main/hangga.sol). The smart contract works when creating a new token running on the Ethereum network, allowing entities to send tokens between entities as a condition for writing data on the blockchain. After creating or modifying the smart contract, the next step is to match it with the compiler. Regardless of whether the Solidity version matches or not, if it does not match, the compilation process will fail. The next step is to compile the smart contract. After a successful compilation process, the user can run the smart contract on the EVM node or on the Ethereum network. The deployment process is done by selecting Injected Web3 (MetaMask) as the deploy payment method.</w:t>
+        <w:t>To create an Ethereum address, the user must first install the MetaMask application and create an Ethereum account. It is important to note that deploying a smart contract on the Ethereum network requires a fee. Therefore, users need to have Ethereum (ETH) in their accounts, which can be obtained through participating in an airdrop or purchasing from an exchange.</w:t>
+      </w:r>
+    </w:p>
+    <w:p>
+      <w:pPr>
+        <w:spacing w:after="0" w:line="240" w:lineRule="auto"/>
+        <w:ind w:firstLine="340"/>
+        <w:jc w:val="both"/>
+        <w:rPr>
+          <w:rFonts w:ascii="Times New Roman" w:hAnsi="Times New Roman" w:cs="Times New Roman"/>
+          <w:sz w:val="20"/>
+          <w:szCs w:val="20"/>
+        </w:rPr>
+      </w:pPr>
+      <w:r>
+        <w:rPr>
+          <w:rFonts w:ascii="Times New Roman" w:hAnsi="Times New Roman" w:cs="Times New Roman"/>
+          <w:sz w:val="20"/>
+          <w:szCs w:val="20"/>
+        </w:rPr>
+        <w:t>Once the user has Ethereum (ETH), they can proceed to open the Remix Ethereum IDE using the dedicated development environment link (remix.ethereum.org). The user can create and edit smart contracts based on their business needs. For example, they can refer to this link (https://github.com/hanggaa/Example/blob/main/hangga.sol) to learn about smart contracts.</w:t>
+      </w:r>
+    </w:p>
+    <w:p>
+      <w:pPr>
+        <w:spacing w:after="0" w:line="240" w:lineRule="auto"/>
+        <w:ind w:firstLine="340"/>
+        <w:jc w:val="both"/>
+        <w:rPr>
+          <w:rFonts w:ascii="Times New Roman" w:hAnsi="Times New Roman" w:cs="Times New Roman"/>
+          <w:sz w:val="20"/>
+          <w:szCs w:val="20"/>
+        </w:rPr>
+      </w:pPr>
+      <w:r>
+        <w:rPr>
+          <w:rFonts w:ascii="Times New Roman" w:hAnsi="Times New Roman" w:cs="Times New Roman"/>
+          <w:sz w:val="20"/>
+          <w:szCs w:val="20"/>
+        </w:rPr>
+        <w:t>Smart contracts work by creating a new token running on the Ethereum network, allowing entities to send tokens between each other while writing data on the blockchain. After creating or modifying a smart contract, the next step is to match it with the compiler. It is important to ensure that the Solidity version matches, as a compilation process failure may occur if it does not.</w:t>
+      </w:r>
+    </w:p>
+    <w:p>
+      <w:pPr>
+        <w:spacing w:after="0" w:line="240" w:lineRule="auto"/>
+        <w:ind w:firstLine="340"/>
+        <w:jc w:val="both"/>
+        <w:rPr>
+          <w:rFonts w:ascii="Times New Roman" w:hAnsi="Times New Roman" w:cs="Times New Roman"/>
+          <w:sz w:val="20"/>
+          <w:szCs w:val="20"/>
+        </w:rPr>
+      </w:pPr>
+      <w:r>
+        <w:rPr>
+          <w:rFonts w:ascii="Times New Roman" w:hAnsi="Times New Roman" w:cs="Times New Roman"/>
+          <w:sz w:val="20"/>
+          <w:szCs w:val="20"/>
+        </w:rPr>
+        <w:t>Once the smart contract is successfully compiled, the user can run it on the EVM node or on the Ethereum network. The deployment process involves selecting Injected Web3 (MetaMask) as the deploy payment method.</w:t>
       </w:r>
     </w:p>
     <w:p>
@@ -773,9 +818,9 @@
           <w:szCs w:val="20"/>
         </w:rPr>
         <w:drawing>
-          <wp:inline distT="0" distB="0" distL="0" distR="0" wp14:anchorId="6F501A54" wp14:editId="3F486C90">
-            <wp:extent cx="5064615" cy="3019425"/>
-            <wp:effectExtent l="0" t="0" r="3175" b="0"/>
+          <wp:inline distT="0" distB="0" distL="0" distR="0" wp14:anchorId="6F501A54" wp14:editId="59D189E7">
+            <wp:extent cx="4441523" cy="2647950"/>
+            <wp:effectExtent l="0" t="0" r="0" b="0"/>
             <wp:docPr id="3" name="Picture 3"/>
             <wp:cNvGraphicFramePr>
               <a:graphicFrameLocks xmlns:a="http://schemas.openxmlformats.org/drawingml/2006/main" noChangeAspect="1"/>
@@ -802,7 +847,7 @@
                   <pic:spPr>
                     <a:xfrm>
                       <a:off x="0" y="0"/>
-                      <a:ext cx="5078949" cy="3027971"/>
+                      <a:ext cx="4459212" cy="2658496"/>
                     </a:xfrm>
                     <a:prstGeom prst="rect">
                       <a:avLst/>
@@ -817,160 +862,6 @@
     </w:p>
     <w:p>
       <w:pPr>
-        <w:spacing w:after="0" w:line="240" w:lineRule="auto"/>
-        <w:jc w:val="both"/>
-        <w:rPr>
-          <w:rFonts w:ascii="Times New Roman" w:hAnsi="Times New Roman" w:cs="Times New Roman"/>
-          <w:sz w:val="20"/>
-          <w:szCs w:val="20"/>
-        </w:rPr>
-      </w:pPr>
-    </w:p>
-    <w:p>
-      <w:pPr>
-        <w:spacing w:after="0" w:line="240" w:lineRule="auto"/>
-        <w:jc w:val="both"/>
-        <w:rPr>
-          <w:rFonts w:ascii="Times New Roman" w:hAnsi="Times New Roman" w:cs="Times New Roman"/>
-          <w:sz w:val="20"/>
-          <w:szCs w:val="20"/>
-        </w:rPr>
-      </w:pPr>
-    </w:p>
-    <w:p>
-      <w:pPr>
-        <w:spacing w:after="0" w:line="240" w:lineRule="auto"/>
-        <w:jc w:val="both"/>
-        <w:rPr>
-          <w:rFonts w:ascii="Times New Roman" w:hAnsi="Times New Roman" w:cs="Times New Roman"/>
-          <w:sz w:val="20"/>
-          <w:szCs w:val="20"/>
-        </w:rPr>
-      </w:pPr>
-    </w:p>
-    <w:p>
-      <w:pPr>
-        <w:spacing w:after="0" w:line="240" w:lineRule="auto"/>
-        <w:jc w:val="both"/>
-        <w:rPr>
-          <w:rFonts w:ascii="Times New Roman" w:hAnsi="Times New Roman" w:cs="Times New Roman"/>
-          <w:sz w:val="20"/>
-          <w:szCs w:val="20"/>
-        </w:rPr>
-      </w:pPr>
-    </w:p>
-    <w:p>
-      <w:pPr>
-        <w:spacing w:after="0" w:line="240" w:lineRule="auto"/>
-        <w:jc w:val="both"/>
-        <w:rPr>
-          <w:rFonts w:ascii="Times New Roman" w:hAnsi="Times New Roman" w:cs="Times New Roman"/>
-          <w:sz w:val="20"/>
-          <w:szCs w:val="20"/>
-        </w:rPr>
-      </w:pPr>
-    </w:p>
-    <w:p>
-      <w:pPr>
-        <w:spacing w:after="0" w:line="240" w:lineRule="auto"/>
-        <w:jc w:val="both"/>
-        <w:rPr>
-          <w:rFonts w:ascii="Times New Roman" w:hAnsi="Times New Roman" w:cs="Times New Roman"/>
-          <w:sz w:val="20"/>
-          <w:szCs w:val="20"/>
-        </w:rPr>
-      </w:pPr>
-    </w:p>
-    <w:p>
-      <w:pPr>
-        <w:spacing w:after="0" w:line="240" w:lineRule="auto"/>
-        <w:jc w:val="both"/>
-        <w:rPr>
-          <w:rFonts w:ascii="Times New Roman" w:hAnsi="Times New Roman" w:cs="Times New Roman"/>
-          <w:sz w:val="20"/>
-          <w:szCs w:val="20"/>
-        </w:rPr>
-      </w:pPr>
-    </w:p>
-    <w:p>
-      <w:pPr>
-        <w:spacing w:after="0" w:line="240" w:lineRule="auto"/>
-        <w:jc w:val="both"/>
-        <w:rPr>
-          <w:rFonts w:ascii="Times New Roman" w:hAnsi="Times New Roman" w:cs="Times New Roman"/>
-          <w:sz w:val="20"/>
-          <w:szCs w:val="20"/>
-        </w:rPr>
-      </w:pPr>
-    </w:p>
-    <w:p>
-      <w:pPr>
-        <w:spacing w:after="0" w:line="240" w:lineRule="auto"/>
-        <w:jc w:val="both"/>
-        <w:rPr>
-          <w:rFonts w:ascii="Times New Roman" w:hAnsi="Times New Roman" w:cs="Times New Roman"/>
-          <w:sz w:val="20"/>
-          <w:szCs w:val="20"/>
-        </w:rPr>
-      </w:pPr>
-    </w:p>
-    <w:p>
-      <w:pPr>
-        <w:spacing w:after="0" w:line="240" w:lineRule="auto"/>
-        <w:jc w:val="both"/>
-        <w:rPr>
-          <w:rFonts w:ascii="Times New Roman" w:hAnsi="Times New Roman" w:cs="Times New Roman"/>
-          <w:sz w:val="20"/>
-          <w:szCs w:val="20"/>
-        </w:rPr>
-      </w:pPr>
-    </w:p>
-    <w:p>
-      <w:pPr>
-        <w:spacing w:after="0" w:line="240" w:lineRule="auto"/>
-        <w:jc w:val="both"/>
-        <w:rPr>
-          <w:rFonts w:ascii="Times New Roman" w:hAnsi="Times New Roman" w:cs="Times New Roman"/>
-          <w:sz w:val="20"/>
-          <w:szCs w:val="20"/>
-        </w:rPr>
-      </w:pPr>
-    </w:p>
-    <w:p>
-      <w:pPr>
-        <w:spacing w:after="0" w:line="240" w:lineRule="auto"/>
-        <w:jc w:val="both"/>
-        <w:rPr>
-          <w:rFonts w:ascii="Times New Roman" w:hAnsi="Times New Roman" w:cs="Times New Roman"/>
-          <w:sz w:val="20"/>
-          <w:szCs w:val="20"/>
-        </w:rPr>
-      </w:pPr>
-    </w:p>
-    <w:p>
-      <w:pPr>
-        <w:spacing w:after="0" w:line="240" w:lineRule="auto"/>
-        <w:jc w:val="both"/>
-        <w:rPr>
-          <w:rFonts w:ascii="Times New Roman" w:hAnsi="Times New Roman" w:cs="Times New Roman"/>
-          <w:sz w:val="20"/>
-          <w:szCs w:val="20"/>
-        </w:rPr>
-      </w:pPr>
-    </w:p>
-    <w:p>
-      <w:pPr>
-        <w:spacing w:after="0" w:line="240" w:lineRule="auto"/>
-        <w:jc w:val="both"/>
-        <w:rPr>
-          <w:rFonts w:ascii="Times New Roman" w:hAnsi="Times New Roman" w:cs="Times New Roman"/>
-          <w:sz w:val="20"/>
-          <w:szCs w:val="20"/>
-        </w:rPr>
-      </w:pPr>
-    </w:p>
-    <w:p>
-      <w:pPr>
         <w:pStyle w:val="ListParagraph"/>
         <w:numPr>
           <w:ilvl w:val="0"/>
@@ -1030,7 +921,7 @@
           <w:sz w:val="20"/>
           <w:szCs w:val="20"/>
         </w:rPr>
-        <w:t>It can be seen that all entities (except retail) create labels for goods to be recorded in the blockchain. Before buying goods between entities, you can read the data on the blockchain through a QR code affixed to the goods to see the entities that worked in the previous supply chain process.</w:t>
+        <w:t>As shown in the diagram, all entities involved in the supply chain process (except retail) create labels for goods that are recorded on the blockchain. When purchasing goods between entities, customers can scan the QR code on the product to access the data on the blockchain and view the entities that participated in the previous supply chain process.</w:t>
       </w:r>
     </w:p>
     <w:p>
@@ -1132,23 +1023,45 @@
           <w:sz w:val="20"/>
           <w:szCs w:val="20"/>
         </w:rPr>
-        <w:t>Details of the activity of creating good labels and reading labels when you want to buy products. In the process of creating goods labels between entities, it is necessary to enter data into the blockchain by sending the tokens that have been created to the address used by the next entity so that the data transactions are recorded into the blockchain. Once the data is successfully recorded into the blockchain, the next step is for the inter-entities to enter the data into the CMS according to their respective businesses. The browser site link resulting from the data entered into the CMS is converted into a QR Code by the inter-entity and then pasted into the product so that consumers can see the browser site containing Txn (required) and others.</w:t>
-      </w:r>
-      <w:r>
-        <w:rPr>
-          <w:rFonts w:ascii="Times New Roman" w:hAnsi="Times New Roman" w:cs="Times New Roman"/>
-          <w:sz w:val="20"/>
-          <w:szCs w:val="20"/>
-        </w:rPr>
-        <w:t xml:space="preserve"> </w:t>
-      </w:r>
-      <w:r>
-        <w:rPr>
-          <w:rFonts w:ascii="Times New Roman" w:hAnsi="Times New Roman" w:cs="Times New Roman"/>
-          <w:sz w:val="20"/>
-          <w:szCs w:val="20"/>
-        </w:rPr>
-        <w:t>When consumers read the item label, they simply scan the QR code affixed by the supply chain entity to the item to see the supply chain process transactions on the blockchain. Of course, consumers can see the origin of the goods to be purchased (depending on the agreement between the parties).</w:t>
+        <w:t xml:space="preserve">In the process of creating product labels between entities, data must be entered into the blockchain by sending the created tokens to the address used by the next entity, so that the transaction data is recorded into the blockchain. Once the data is successfully recorded into the blockchain, the next step for the entities is to enter the data into the CMS according to their respective businesses. The resulting browser site link from the data </w:t>
+      </w:r>
+      <w:proofErr w:type="gramStart"/>
+      <w:r>
+        <w:rPr>
+          <w:rFonts w:ascii="Times New Roman" w:hAnsi="Times New Roman" w:cs="Times New Roman"/>
+          <w:sz w:val="20"/>
+          <w:szCs w:val="20"/>
+        </w:rPr>
+        <w:t>entered into</w:t>
+      </w:r>
+      <w:proofErr w:type="gramEnd"/>
+      <w:r>
+        <w:rPr>
+          <w:rFonts w:ascii="Times New Roman" w:hAnsi="Times New Roman" w:cs="Times New Roman"/>
+          <w:sz w:val="20"/>
+          <w:szCs w:val="20"/>
+        </w:rPr>
+        <w:t xml:space="preserve"> the CMS is then converted into a QR code by the entities and pasted onto the product for consumers to see.</w:t>
+      </w:r>
+    </w:p>
+    <w:p>
+      <w:pPr>
+        <w:spacing w:after="0" w:line="240" w:lineRule="auto"/>
+        <w:ind w:firstLine="340"/>
+        <w:jc w:val="both"/>
+        <w:rPr>
+          <w:rFonts w:ascii="Times New Roman" w:hAnsi="Times New Roman" w:cs="Times New Roman"/>
+          <w:sz w:val="20"/>
+          <w:szCs w:val="20"/>
+        </w:rPr>
+      </w:pPr>
+      <w:r>
+        <w:rPr>
+          <w:rFonts w:ascii="Times New Roman" w:hAnsi="Times New Roman" w:cs="Times New Roman"/>
+          <w:sz w:val="20"/>
+          <w:szCs w:val="20"/>
+        </w:rPr>
+        <w:t>When consumers read the product label, they can simply scan the QR code attached by the supply chain entity to the product to see the transaction data recorded on the blockchain throughout the supply chain process. Consumers can also see the origin of the goods to be purchased, depending on the agreement between the parties involved.</w:t>
       </w:r>
       <w:r>
         <w:rPr>
@@ -1343,7 +1256,7 @@
           <w:sz w:val="20"/>
           <w:szCs w:val="20"/>
         </w:rPr>
-        <w:t>This is a supply chain process that begins with a purchase order activity (purchase order) to the depot, then the depot validates the order and sends an expedition report as well as the order to the warehouse. In the warehouse, the token transfer process, load planning allocation, and expeditions are carried out to be assembled as well as validated orders before being delivered to retail. If the order is not appropriate when at retail, there will be a Proof of Delivery (POD) process where the retail and depot parties must fill out a form according to existing cases such as damaged/lost/exchanged goods, lack of products (missed product), and other cases.</w:t>
+        <w:t>This is a supply chain process that starts with a purchase order activity (purchase order) to the depot. The depot then validates the order and sends an expedition report as well as the order to the warehouse. In the warehouse, the token transfer process, load planning allocation, and expeditions are carried out to assemble and validate orders before they are delivered to retail. If the order is not appropriate at the retail stage, there will be a Proof of Delivery (POD) process, where the retail and depot parties must fill out a form according to existing cases such as damaged, lost, or exchanged goods, lack of products (missed product), and other cases.</w:t>
       </w:r>
     </w:p>
     <w:p>
@@ -1486,7 +1399,7 @@
           <w:sz w:val="20"/>
           <w:szCs w:val="20"/>
         </w:rPr>
-        <w:t>The user copies the website link stored in the QR Code, pastes the link into the QR Code, then generates a system that converts it into a QR Code and prints it out while simultaneously assigning it as the product label.</w:t>
+        <w:t>The user copies the website link stored in the QR Code, pastes it into a system that converts it into a new QR Code, and then prints it out to be used as the product label.</w:t>
       </w:r>
     </w:p>
     <w:p>
@@ -1562,6 +1475,17 @@
     </w:p>
     <w:p>
       <w:pPr>
+        <w:spacing w:after="0" w:line="240" w:lineRule="auto"/>
+        <w:jc w:val="center"/>
+        <w:rPr>
+          <w:rFonts w:ascii="Times New Roman" w:hAnsi="Times New Roman" w:cs="Times New Roman"/>
+          <w:sz w:val="20"/>
+          <w:szCs w:val="20"/>
+        </w:rPr>
+      </w:pPr>
+    </w:p>
+    <w:p>
+      <w:pPr>
         <w:pStyle w:val="ListParagraph"/>
         <w:numPr>
           <w:ilvl w:val="0"/>
@@ -1617,18 +1541,7 @@
           <w:sz w:val="20"/>
           <w:szCs w:val="20"/>
         </w:rPr>
-        <w:t>The QR Code will display the link and move the customer to the predetermined link so that customers can see the process of the raw material supply chain until it is processed at the restaurant.</w:t>
-      </w:r>
-      <w:r>
-        <w:t xml:space="preserve"> </w:t>
-      </w:r>
-      <w:r>
-        <w:rPr>
-          <w:rFonts w:ascii="Times New Roman" w:hAnsi="Times New Roman" w:cs="Times New Roman"/>
-          <w:sz w:val="20"/>
-          <w:szCs w:val="20"/>
-        </w:rPr>
-        <w:t>The picture below is an example of a QR code.</w:t>
+        <w:t>The QR code serves as a link that enables customers to trace the supply chain process of the raw materials used in the restaurant. Customers can scan the code using their mobile devices and access the predetermined link, which displays the entire process from sourcing to processing. An example of a QR code is shown in the picture below.</w:t>
       </w:r>
     </w:p>
     <w:p>
@@ -1769,7 +1682,7 @@
           <w:sz w:val="20"/>
           <w:szCs w:val="20"/>
         </w:rPr>
-        <w:t>After the user scans the QR code, A web page will appear which contains, according to what has been entered in the CMS, such as photos of purchased goods, information in the blockchain, descriptions of goods, and maps of supply chain entities. Users can see the information in the blockchain when selecting the Raw Materials Txn button to ascertain whether it is true that the Ethereum addresses of supply chain actors work together.</w:t>
+        <w:t>After the user scans the QR code, a web page will appear containing information that has been entered into the CMS, such as photos of purchased goods, blockchain data, goods descriptions, and maps of supply chain entities. Users can view the blockchain data by selecting the "Raw Materials Txn" button to confirm whether the Ethereum addresses of the supply chain actors are working together.</w:t>
       </w:r>
     </w:p>
     <w:p>
@@ -1802,8 +1715,8 @@
           <w:szCs w:val="24"/>
         </w:rPr>
         <w:drawing>
-          <wp:inline distT="0" distB="0" distL="0" distR="0" wp14:anchorId="3DCBDF22" wp14:editId="2601BB90">
-            <wp:extent cx="2153404" cy="4781550"/>
+          <wp:inline distT="0" distB="0" distL="0" distR="0" wp14:anchorId="3DCBDF22" wp14:editId="29D26E3D">
+            <wp:extent cx="2020425" cy="4486275"/>
             <wp:effectExtent l="0" t="0" r="0" b="0"/>
             <wp:docPr id="57" name="Picture 57"/>
             <wp:cNvGraphicFramePr>
@@ -1831,7 +1744,7 @@
                   <pic:spPr>
                     <a:xfrm>
                       <a:off x="0" y="0"/>
-                      <a:ext cx="2185313" cy="4852402"/>
+                      <a:ext cx="2051964" cy="4556305"/>
                     </a:xfrm>
                     <a:prstGeom prst="rect">
                       <a:avLst/>
@@ -1846,6 +1759,17 @@
     </w:p>
     <w:p>
       <w:pPr>
+        <w:spacing w:after="0" w:line="240" w:lineRule="auto"/>
+        <w:jc w:val="center"/>
+        <w:rPr>
+          <w:rFonts w:ascii="Times New Roman" w:hAnsi="Times New Roman" w:cs="Times New Roman"/>
+          <w:sz w:val="20"/>
+          <w:szCs w:val="20"/>
+        </w:rPr>
+      </w:pPr>
+    </w:p>
+    <w:p>
+      <w:pPr>
         <w:pStyle w:val="ListParagraph"/>
         <w:numPr>
           <w:ilvl w:val="0"/>
@@ -1901,7 +1825,7 @@
           <w:sz w:val="20"/>
           <w:szCs w:val="20"/>
         </w:rPr>
-        <w:t>I have proposed a system for transparency in the supply chain process. I started with the Ethereum Smart Contract to create a token to make it easy for entities to get in touch with the blockchain. The design of this system successfully proves that supply chain transactions from upstream to downstream can be recorded on the blockchain. Each entity will find it easier to see blockchain transaction data because transaction data is very transparent.</w:t>
+        <w:t>In this research, it has been proven that the design of the system can prove that the supply chain process becomes transparent with notes in blockchain technology. Smart Contracts facilitate entities to interact with the blockchain. Each entity will find it easier to see blockchain transaction data because the transaction data is very transparent. As a suggestion, it would be better for entities to have a mutual agreement in implementing this supply chain system to provide transparency to end consumers.</w:t>
       </w:r>
     </w:p>
     <w:p>
@@ -2353,7 +2277,7 @@
 </file>
 
 <file path=word/endnotes.xml><?xml version="1.0" encoding="utf-8"?>
-<w:endnotes xmlns:wpc="http://schemas.microsoft.com/office/word/2010/wordprocessingCanvas" xmlns:cx="http://schemas.microsoft.com/office/drawing/2014/chartex" xmlns:cx1="http://schemas.microsoft.com/office/drawing/2015/9/8/chartex" xmlns:cx2="http://schemas.microsoft.com/office/drawing/2015/10/21/chartex" xmlns:cx3="http://schemas.microsoft.com/office/drawing/2016/5/9/chartex" xmlns:cx4="http://schemas.microsoft.com/office/drawing/2016/5/10/chartex" xmlns:cx5="http://schemas.microsoft.com/office/drawing/2016/5/11/chartex" xmlns:cx6="http://schemas.microsoft.com/office/drawing/2016/5/12/chartex" xmlns:cx7="http://schemas.microsoft.com/office/drawing/2016/5/13/chartex" xmlns:cx8="http://schemas.microsoft.com/office/drawing/2016/5/14/chartex" xmlns:mc="http://schemas.openxmlformats.org/markup-compatibility/2006" xmlns:aink="http://schemas.microsoft.com/office/drawing/2016/ink" xmlns:am3d="http://schemas.microsoft.com/office/drawing/2017/model3d" xmlns:o="urn:schemas-microsoft-com:office:office" xmlns:oel="http://schemas.microsoft.com/office/2019/extlst" xmlns:r="http://schemas.openxmlformats.org/officeDocument/2006/relationships" xmlns:m="http://schemas.openxmlformats.org/officeDocument/2006/math" xmlns:v="urn:schemas-microsoft-com:vml" xmlns:wp14="http://schemas.microsoft.com/office/word/2010/wordprocessingDrawing" xmlns:wp="http://schemas.openxmlformats.org/drawingml/2006/wordprocessingDrawing" xmlns:w10="urn:schemas-microsoft-com:office:word" xmlns:w="http://schemas.openxmlformats.org/wordprocessingml/2006/main" xmlns:w14="http://schemas.microsoft.com/office/word/2010/wordml" xmlns:w15="http://schemas.microsoft.com/office/word/2012/wordml" xmlns:w16cex="http://schemas.microsoft.com/office/word/2018/wordml/cex" xmlns:w16cid="http://schemas.microsoft.com/office/word/2016/wordml/cid" xmlns:w16="http://schemas.microsoft.com/office/word/2018/wordml" xmlns:w16sdtdh="http://schemas.microsoft.com/office/word/2020/wordml/sdtdatahash" xmlns:w16se="http://schemas.microsoft.com/office/word/2015/wordml/symex" xmlns:wpg="http://schemas.microsoft.com/office/word/2010/wordprocessingGroup" xmlns:wpi="http://schemas.microsoft.com/office/word/2010/wordprocessingInk" xmlns:wne="http://schemas.microsoft.com/office/word/2006/wordml" xmlns:wps="http://schemas.microsoft.com/office/word/2010/wordprocessingShape" mc:Ignorable="w14 w15 w16se w16cid w16 w16cex w16sdtdh wp14">
+<w:endnotes xmlns:wpc="http://schemas.microsoft.com/office/word/2010/wordprocessingCanvas" xmlns:cx="http://schemas.microsoft.com/office/drawing/2014/chartex" xmlns:cx1="http://schemas.microsoft.com/office/drawing/2015/9/8/chartex" xmlns:cx2="http://schemas.microsoft.com/office/drawing/2015/10/21/chartex" xmlns:cx3="http://schemas.microsoft.com/office/drawing/2016/5/9/chartex" xmlns:cx4="http://schemas.microsoft.com/office/drawing/2016/5/10/chartex" xmlns:cx5="http://schemas.microsoft.com/office/drawing/2016/5/11/chartex" xmlns:cx6="http://schemas.microsoft.com/office/drawing/2016/5/12/chartex" xmlns:cx7="http://schemas.microsoft.com/office/drawing/2016/5/13/chartex" xmlns:cx8="http://schemas.microsoft.com/office/drawing/2016/5/14/chartex" xmlns:mc="http://schemas.openxmlformats.org/markup-compatibility/2006" xmlns:aink="http://schemas.microsoft.com/office/drawing/2016/ink" xmlns:am3d="http://schemas.microsoft.com/office/drawing/2017/model3d" xmlns:o="urn:schemas-microsoft-com:office:office" xmlns:oel="http://schemas.microsoft.com/office/2019/extlst" xmlns:r="http://schemas.openxmlformats.org/officeDocument/2006/relationships" xmlns:m="http://schemas.openxmlformats.org/officeDocument/2006/math" xmlns:v="urn:schemas-microsoft-com:vml" xmlns:wp14="http://schemas.microsoft.com/office/word/2010/wordprocessingDrawing" xmlns:wp="http://schemas.openxmlformats.org/drawingml/2006/wordprocessingDrawing" xmlns:w10="urn:schemas-microsoft-com:office:word" xmlns:w="http://schemas.openxmlformats.org/wordprocessingml/2006/main" xmlns:w14="http://schemas.microsoft.com/office/word/2010/wordml" xmlns:w15="http://schemas.microsoft.com/office/word/2012/wordml" xmlns:w16cex="http://schemas.microsoft.com/office/word/2018/wordml/cex" xmlns:w16cid="http://schemas.microsoft.com/office/word/2016/wordml/cid" xmlns:w16="http://schemas.microsoft.com/office/word/2018/wordml" xmlns:w16du="http://schemas.microsoft.com/office/word/2023/wordml/word16du" xmlns:w16sdtdh="http://schemas.microsoft.com/office/word/2020/wordml/sdtdatahash" xmlns:w16se="http://schemas.microsoft.com/office/word/2015/wordml/symex" xmlns:wpg="http://schemas.microsoft.com/office/word/2010/wordprocessingGroup" xmlns:wpi="http://schemas.microsoft.com/office/word/2010/wordprocessingInk" xmlns:wne="http://schemas.microsoft.com/office/word/2006/wordml" xmlns:wps="http://schemas.microsoft.com/office/word/2010/wordprocessingShape" mc:Ignorable="w14 w15 w16se w16cid w16 w16cex w16sdtdh wp14">
   <w:endnote w:type="separator" w:id="-1">
     <w:p>
       <w:pPr>
@@ -2378,7 +2302,7 @@
 </file>
 
 <file path=word/footer1.xml><?xml version="1.0" encoding="utf-8"?>
-<w:ftr xmlns:wpc="http://schemas.microsoft.com/office/word/2010/wordprocessingCanvas" xmlns:cx="http://schemas.microsoft.com/office/drawing/2014/chartex" xmlns:cx1="http://schemas.microsoft.com/office/drawing/2015/9/8/chartex" xmlns:cx2="http://schemas.microsoft.com/office/drawing/2015/10/21/chartex" xmlns:cx3="http://schemas.microsoft.com/office/drawing/2016/5/9/chartex" xmlns:cx4="http://schemas.microsoft.com/office/drawing/2016/5/10/chartex" xmlns:cx5="http://schemas.microsoft.com/office/drawing/2016/5/11/chartex" xmlns:cx6="http://schemas.microsoft.com/office/drawing/2016/5/12/chartex" xmlns:cx7="http://schemas.microsoft.com/office/drawing/2016/5/13/chartex" xmlns:cx8="http://schemas.microsoft.com/office/drawing/2016/5/14/chartex" xmlns:mc="http://schemas.openxmlformats.org/markup-compatibility/2006" xmlns:aink="http://schemas.microsoft.com/office/drawing/2016/ink" xmlns:am3d="http://schemas.microsoft.com/office/drawing/2017/model3d" xmlns:o="urn:schemas-microsoft-com:office:office" xmlns:oel="http://schemas.microsoft.com/office/2019/extlst" xmlns:r="http://schemas.openxmlformats.org/officeDocument/2006/relationships" xmlns:m="http://schemas.openxmlformats.org/officeDocument/2006/math" xmlns:v="urn:schemas-microsoft-com:vml" xmlns:wp14="http://schemas.microsoft.com/office/word/2010/wordprocessingDrawing" xmlns:wp="http://schemas.openxmlformats.org/drawingml/2006/wordprocessingDrawing" xmlns:w10="urn:schemas-microsoft-com:office:word" xmlns:w="http://schemas.openxmlformats.org/wordprocessingml/2006/main" xmlns:w14="http://schemas.microsoft.com/office/word/2010/wordml" xmlns:w15="http://schemas.microsoft.com/office/word/2012/wordml" xmlns:w16cex="http://schemas.microsoft.com/office/word/2018/wordml/cex" xmlns:w16cid="http://schemas.microsoft.com/office/word/2016/wordml/cid" xmlns:w16="http://schemas.microsoft.com/office/word/2018/wordml" xmlns:w16sdtdh="http://schemas.microsoft.com/office/word/2020/wordml/sdtdatahash" xmlns:w16se="http://schemas.microsoft.com/office/word/2015/wordml/symex" xmlns:wpg="http://schemas.microsoft.com/office/word/2010/wordprocessingGroup" xmlns:wpi="http://schemas.microsoft.com/office/word/2010/wordprocessingInk" xmlns:wne="http://schemas.microsoft.com/office/word/2006/wordml" xmlns:wps="http://schemas.microsoft.com/office/word/2010/wordprocessingShape" mc:Ignorable="w14 w15 w16se w16cid w16 w16cex w16sdtdh wp14">
+<w:ftr xmlns:wpc="http://schemas.microsoft.com/office/word/2010/wordprocessingCanvas" xmlns:cx="http://schemas.microsoft.com/office/drawing/2014/chartex" xmlns:cx1="http://schemas.microsoft.com/office/drawing/2015/9/8/chartex" xmlns:cx2="http://schemas.microsoft.com/office/drawing/2015/10/21/chartex" xmlns:cx3="http://schemas.microsoft.com/office/drawing/2016/5/9/chartex" xmlns:cx4="http://schemas.microsoft.com/office/drawing/2016/5/10/chartex" xmlns:cx5="http://schemas.microsoft.com/office/drawing/2016/5/11/chartex" xmlns:cx6="http://schemas.microsoft.com/office/drawing/2016/5/12/chartex" xmlns:cx7="http://schemas.microsoft.com/office/drawing/2016/5/13/chartex" xmlns:cx8="http://schemas.microsoft.com/office/drawing/2016/5/14/chartex" xmlns:mc="http://schemas.openxmlformats.org/markup-compatibility/2006" xmlns:aink="http://schemas.microsoft.com/office/drawing/2016/ink" xmlns:am3d="http://schemas.microsoft.com/office/drawing/2017/model3d" xmlns:o="urn:schemas-microsoft-com:office:office" xmlns:oel="http://schemas.microsoft.com/office/2019/extlst" xmlns:r="http://schemas.openxmlformats.org/officeDocument/2006/relationships" xmlns:m="http://schemas.openxmlformats.org/officeDocument/2006/math" xmlns:v="urn:schemas-microsoft-com:vml" xmlns:wp14="http://schemas.microsoft.com/office/word/2010/wordprocessingDrawing" xmlns:wp="http://schemas.openxmlformats.org/drawingml/2006/wordprocessingDrawing" xmlns:w10="urn:schemas-microsoft-com:office:word" xmlns:w="http://schemas.openxmlformats.org/wordprocessingml/2006/main" xmlns:w14="http://schemas.microsoft.com/office/word/2010/wordml" xmlns:w15="http://schemas.microsoft.com/office/word/2012/wordml" xmlns:w16cex="http://schemas.microsoft.com/office/word/2018/wordml/cex" xmlns:w16cid="http://schemas.microsoft.com/office/word/2016/wordml/cid" xmlns:w16="http://schemas.microsoft.com/office/word/2018/wordml" xmlns:w16du="http://schemas.microsoft.com/office/word/2023/wordml/word16du" xmlns:w16sdtdh="http://schemas.microsoft.com/office/word/2020/wordml/sdtdatahash" xmlns:w16se="http://schemas.microsoft.com/office/word/2015/wordml/symex" xmlns:wpg="http://schemas.microsoft.com/office/word/2010/wordprocessingGroup" xmlns:wpi="http://schemas.microsoft.com/office/word/2010/wordprocessingInk" xmlns:wne="http://schemas.microsoft.com/office/word/2006/wordml" xmlns:wps="http://schemas.microsoft.com/office/word/2010/wordprocessingShape" mc:Ignorable="w14 w15 w16se w16cid w16 w16cex w16sdtdh wp14">
   <w:sdt>
     <w:sdtPr>
       <w:id w:val="-1596009710"/>
@@ -2460,7 +2384,7 @@
 </file>
 
 <file path=word/footnotes.xml><?xml version="1.0" encoding="utf-8"?>
-<w:footnotes xmlns:wpc="http://schemas.microsoft.com/office/word/2010/wordprocessingCanvas" xmlns:cx="http://schemas.microsoft.com/office/drawing/2014/chartex" xmlns:cx1="http://schemas.microsoft.com/office/drawing/2015/9/8/chartex" xmlns:cx2="http://schemas.microsoft.com/office/drawing/2015/10/21/chartex" xmlns:cx3="http://schemas.microsoft.com/office/drawing/2016/5/9/chartex" xmlns:cx4="http://schemas.microsoft.com/office/drawing/2016/5/10/chartex" xmlns:cx5="http://schemas.microsoft.com/office/drawing/2016/5/11/chartex" xmlns:cx6="http://schemas.microsoft.com/office/drawing/2016/5/12/chartex" xmlns:cx7="http://schemas.microsoft.com/office/drawing/2016/5/13/chartex" xmlns:cx8="http://schemas.microsoft.com/office/drawing/2016/5/14/chartex" xmlns:mc="http://schemas.openxmlformats.org/markup-compatibility/2006" xmlns:aink="http://schemas.microsoft.com/office/drawing/2016/ink" xmlns:am3d="http://schemas.microsoft.com/office/drawing/2017/model3d" xmlns:o="urn:schemas-microsoft-com:office:office" xmlns:oel="http://schemas.microsoft.com/office/2019/extlst" xmlns:r="http://schemas.openxmlformats.org/officeDocument/2006/relationships" xmlns:m="http://schemas.openxmlformats.org/officeDocument/2006/math" xmlns:v="urn:schemas-microsoft-com:vml" xmlns:wp14="http://schemas.microsoft.com/office/word/2010/wordprocessingDrawing" xmlns:wp="http://schemas.openxmlformats.org/drawingml/2006/wordprocessingDrawing" xmlns:w10="urn:schemas-microsoft-com:office:word" xmlns:w="http://schemas.openxmlformats.org/wordprocessingml/2006/main" xmlns:w14="http://schemas.microsoft.com/office/word/2010/wordml" xmlns:w15="http://schemas.microsoft.com/office/word/2012/wordml" xmlns:w16cex="http://schemas.microsoft.com/office/word/2018/wordml/cex" xmlns:w16cid="http://schemas.microsoft.com/office/word/2016/wordml/cid" xmlns:w16="http://schemas.microsoft.com/office/word/2018/wordml" xmlns:w16sdtdh="http://schemas.microsoft.com/office/word/2020/wordml/sdtdatahash" xmlns:w16se="http://schemas.microsoft.com/office/word/2015/wordml/symex" xmlns:wpg="http://schemas.microsoft.com/office/word/2010/wordprocessingGroup" xmlns:wpi="http://schemas.microsoft.com/office/word/2010/wordprocessingInk" xmlns:wne="http://schemas.microsoft.com/office/word/2006/wordml" xmlns:wps="http://schemas.microsoft.com/office/word/2010/wordprocessingShape" mc:Ignorable="w14 w15 w16se w16cid w16 w16cex w16sdtdh wp14">
+<w:footnotes xmlns:wpc="http://schemas.microsoft.com/office/word/2010/wordprocessingCanvas" xmlns:cx="http://schemas.microsoft.com/office/drawing/2014/chartex" xmlns:cx1="http://schemas.microsoft.com/office/drawing/2015/9/8/chartex" xmlns:cx2="http://schemas.microsoft.com/office/drawing/2015/10/21/chartex" xmlns:cx3="http://schemas.microsoft.com/office/drawing/2016/5/9/chartex" xmlns:cx4="http://schemas.microsoft.com/office/drawing/2016/5/10/chartex" xmlns:cx5="http://schemas.microsoft.com/office/drawing/2016/5/11/chartex" xmlns:cx6="http://schemas.microsoft.com/office/drawing/2016/5/12/chartex" xmlns:cx7="http://schemas.microsoft.com/office/drawing/2016/5/13/chartex" xmlns:cx8="http://schemas.microsoft.com/office/drawing/2016/5/14/chartex" xmlns:mc="http://schemas.openxmlformats.org/markup-compatibility/2006" xmlns:aink="http://schemas.microsoft.com/office/drawing/2016/ink" xmlns:am3d="http://schemas.microsoft.com/office/drawing/2017/model3d" xmlns:o="urn:schemas-microsoft-com:office:office" xmlns:oel="http://schemas.microsoft.com/office/2019/extlst" xmlns:r="http://schemas.openxmlformats.org/officeDocument/2006/relationships" xmlns:m="http://schemas.openxmlformats.org/officeDocument/2006/math" xmlns:v="urn:schemas-microsoft-com:vml" xmlns:wp14="http://schemas.microsoft.com/office/word/2010/wordprocessingDrawing" xmlns:wp="http://schemas.openxmlformats.org/drawingml/2006/wordprocessingDrawing" xmlns:w10="urn:schemas-microsoft-com:office:word" xmlns:w="http://schemas.openxmlformats.org/wordprocessingml/2006/main" xmlns:w14="http://schemas.microsoft.com/office/word/2010/wordml" xmlns:w15="http://schemas.microsoft.com/office/word/2012/wordml" xmlns:w16cex="http://schemas.microsoft.com/office/word/2018/wordml/cex" xmlns:w16cid="http://schemas.microsoft.com/office/word/2016/wordml/cid" xmlns:w16="http://schemas.microsoft.com/office/word/2018/wordml" xmlns:w16du="http://schemas.microsoft.com/office/word/2023/wordml/word16du" xmlns:w16sdtdh="http://schemas.microsoft.com/office/word/2020/wordml/sdtdatahash" xmlns:w16se="http://schemas.microsoft.com/office/word/2015/wordml/symex" xmlns:wpg="http://schemas.microsoft.com/office/word/2010/wordprocessingGroup" xmlns:wpi="http://schemas.microsoft.com/office/word/2010/wordprocessingInk" xmlns:wne="http://schemas.microsoft.com/office/word/2006/wordml" xmlns:wps="http://schemas.microsoft.com/office/word/2010/wordprocessingShape" mc:Ignorable="w14 w15 w16se w16cid w16 w16cex w16sdtdh wp14">
   <w:footnote w:type="separator" w:id="-1">
     <w:p>
       <w:pPr>
@@ -2485,7 +2409,7 @@
 </file>
 
 <file path=word/numbering.xml><?xml version="1.0" encoding="utf-8"?>
-<w:numbering xmlns:wpc="http://schemas.microsoft.com/office/word/2010/wordprocessingCanvas" xmlns:cx="http://schemas.microsoft.com/office/drawing/2014/chartex" xmlns:cx1="http://schemas.microsoft.com/office/drawing/2015/9/8/chartex" xmlns:cx2="http://schemas.microsoft.com/office/drawing/2015/10/21/chartex" xmlns:cx3="http://schemas.microsoft.com/office/drawing/2016/5/9/chartex" xmlns:cx4="http://schemas.microsoft.com/office/drawing/2016/5/10/chartex" xmlns:cx5="http://schemas.microsoft.com/office/drawing/2016/5/11/chartex" xmlns:cx6="http://schemas.microsoft.com/office/drawing/2016/5/12/chartex" xmlns:cx7="http://schemas.microsoft.com/office/drawing/2016/5/13/chartex" xmlns:cx8="http://schemas.microsoft.com/office/drawing/2016/5/14/chartex" xmlns:mc="http://schemas.openxmlformats.org/markup-compatibility/2006" xmlns:aink="http://schemas.microsoft.com/office/drawing/2016/ink" xmlns:am3d="http://schemas.microsoft.com/office/drawing/2017/model3d" xmlns:o="urn:schemas-microsoft-com:office:office" xmlns:oel="http://schemas.microsoft.com/office/2019/extlst" xmlns:r="http://schemas.openxmlformats.org/officeDocument/2006/relationships" xmlns:m="http://schemas.openxmlformats.org/officeDocument/2006/math" xmlns:v="urn:schemas-microsoft-com:vml" xmlns:wp14="http://schemas.microsoft.com/office/word/2010/wordprocessingDrawing" xmlns:wp="http://schemas.openxmlformats.org/drawingml/2006/wordprocessingDrawing" xmlns:w10="urn:schemas-microsoft-com:office:word" xmlns:w="http://schemas.openxmlformats.org/wordprocessingml/2006/main" xmlns:w14="http://schemas.microsoft.com/office/word/2010/wordml" xmlns:w15="http://schemas.microsoft.com/office/word/2012/wordml" xmlns:w16cex="http://schemas.microsoft.com/office/word/2018/wordml/cex" xmlns:w16cid="http://schemas.microsoft.com/office/word/2016/wordml/cid" xmlns:w16="http://schemas.microsoft.com/office/word/2018/wordml" xmlns:w16sdtdh="http://schemas.microsoft.com/office/word/2020/wordml/sdtdatahash" xmlns:w16se="http://schemas.microsoft.com/office/word/2015/wordml/symex" xmlns:wpg="http://schemas.microsoft.com/office/word/2010/wordprocessingGroup" xmlns:wpi="http://schemas.microsoft.com/office/word/2010/wordprocessingInk" xmlns:wne="http://schemas.microsoft.com/office/word/2006/wordml" xmlns:wps="http://schemas.microsoft.com/office/word/2010/wordprocessingShape" mc:Ignorable="w14 w15 w16se w16cid w16 w16cex w16sdtdh wp14">
+<w:numbering xmlns:wpc="http://schemas.microsoft.com/office/word/2010/wordprocessingCanvas" xmlns:cx="http://schemas.microsoft.com/office/drawing/2014/chartex" xmlns:cx1="http://schemas.microsoft.com/office/drawing/2015/9/8/chartex" xmlns:cx2="http://schemas.microsoft.com/office/drawing/2015/10/21/chartex" xmlns:cx3="http://schemas.microsoft.com/office/drawing/2016/5/9/chartex" xmlns:cx4="http://schemas.microsoft.com/office/drawing/2016/5/10/chartex" xmlns:cx5="http://schemas.microsoft.com/office/drawing/2016/5/11/chartex" xmlns:cx6="http://schemas.microsoft.com/office/drawing/2016/5/12/chartex" xmlns:cx7="http://schemas.microsoft.com/office/drawing/2016/5/13/chartex" xmlns:cx8="http://schemas.microsoft.com/office/drawing/2016/5/14/chartex" xmlns:mc="http://schemas.openxmlformats.org/markup-compatibility/2006" xmlns:aink="http://schemas.microsoft.com/office/drawing/2016/ink" xmlns:am3d="http://schemas.microsoft.com/office/drawing/2017/model3d" xmlns:o="urn:schemas-microsoft-com:office:office" xmlns:oel="http://schemas.microsoft.com/office/2019/extlst" xmlns:r="http://schemas.openxmlformats.org/officeDocument/2006/relationships" xmlns:m="http://schemas.openxmlformats.org/officeDocument/2006/math" xmlns:v="urn:schemas-microsoft-com:vml" xmlns:wp14="http://schemas.microsoft.com/office/word/2010/wordprocessingDrawing" xmlns:wp="http://schemas.openxmlformats.org/drawingml/2006/wordprocessingDrawing" xmlns:w10="urn:schemas-microsoft-com:office:word" xmlns:w="http://schemas.openxmlformats.org/wordprocessingml/2006/main" xmlns:w14="http://schemas.microsoft.com/office/word/2010/wordml" xmlns:w15="http://schemas.microsoft.com/office/word/2012/wordml" xmlns:w16cex="http://schemas.microsoft.com/office/word/2018/wordml/cex" xmlns:w16cid="http://schemas.microsoft.com/office/word/2016/wordml/cid" xmlns:w16="http://schemas.microsoft.com/office/word/2018/wordml" xmlns:w16du="http://schemas.microsoft.com/office/word/2023/wordml/word16du" xmlns:w16sdtdh="http://schemas.microsoft.com/office/word/2020/wordml/sdtdatahash" xmlns:w16se="http://schemas.microsoft.com/office/word/2015/wordml/symex" xmlns:wpg="http://schemas.microsoft.com/office/word/2010/wordprocessingGroup" xmlns:wpi="http://schemas.microsoft.com/office/word/2010/wordprocessingInk" xmlns:wne="http://schemas.microsoft.com/office/word/2006/wordml" xmlns:wps="http://schemas.microsoft.com/office/word/2010/wordprocessingShape" mc:Ignorable="w14 w15 w16se w16cid w16 w16cex w16sdtdh wp14">
   <w:abstractNum w:abstractNumId="0" w15:restartNumberingAfterBreak="0">
     <w:nsid w:val="5C68596C"/>
     <w:multiLevelType w:val="hybridMultilevel"/>

</xml_diff>